<commit_message>
UPDATED BUGS IN PRODUCTION
</commit_message>
<xml_diff>
--- a/QA BUGS/BUGS-Dean April 26.docx
+++ b/QA BUGS/BUGS-Dean April 26.docx
@@ -35,8 +35,15 @@
     </w:p>
     <w:p>
       <w:pPr>
-        <w:rPr>
-          <w:rFonts w:ascii="Times New Roman" w:hAnsi="Times New Roman" w:cs="Times New Roman"/>
+        <w:pStyle w:val="ListParagraph"/>
+        <w:numPr>
+          <w:ilvl w:val="0"/>
+          <w:numId w:val="2"/>
+        </w:numPr>
+        <w:rPr>
+          <w:rFonts w:ascii="Times New Roman" w:hAnsi="Times New Roman" w:cs="Times New Roman"/>
+          <w:b/>
+          <w:bCs/>
           <w:noProof/>
           <w:sz w:val="32"/>
           <w:szCs w:val="40"/>
@@ -45,22 +52,21 @@
       </w:pPr>
       <w:r>
         <w:rPr>
-          <w:rFonts w:ascii="Times New Roman" w:hAnsi="Times New Roman" w:cs="Times New Roman"/>
+          <w:b/>
+          <w:bCs/>
           <w:noProof/>
-          <w:sz w:val="32"/>
-          <w:szCs w:val="40"/>
           <w:lang w:val="en-US"/>
         </w:rPr>
         <w:drawing>
-          <wp:anchor distT="0" distB="0" distL="114300" distR="114300" simplePos="0" relativeHeight="251661312" behindDoc="1" locked="0" layoutInCell="1" allowOverlap="1" wp14:anchorId="4E06F8F2" wp14:editId="550E19AF">
+          <wp:anchor distT="0" distB="0" distL="114300" distR="114300" simplePos="0" relativeHeight="251661312" behindDoc="1" locked="0" layoutInCell="1" allowOverlap="1" wp14:anchorId="4E06F8F2" wp14:editId="3D3AD43D">
             <wp:simplePos x="0" y="0"/>
             <wp:positionH relativeFrom="margin">
               <wp:align>right</wp:align>
             </wp:positionH>
             <wp:positionV relativeFrom="paragraph">
-              <wp:posOffset>354330</wp:posOffset>
+              <wp:posOffset>497205</wp:posOffset>
             </wp:positionV>
-            <wp:extent cx="5941872" cy="3009900"/>
+            <wp:extent cx="5941695" cy="2152650"/>
             <wp:effectExtent l="0" t="0" r="1905" b="0"/>
             <wp:wrapNone/>
             <wp:docPr id="1010778707" name="Picture 2" descr="A screenshot of a computer screen&#10;&#10;Description automatically generated"/>
@@ -75,7 +81,7 @@
                     <pic:cNvPicPr/>
                   </pic:nvPicPr>
                   <pic:blipFill>
-                    <a:blip r:embed="rId6">
+                    <a:blip r:embed="rId7">
                       <a:extLst>
                         <a:ext uri="{28A0092B-C50C-407E-A947-70E740481C1C}">
                           <a14:useLocalDpi xmlns:a14="http://schemas.microsoft.com/office/drawing/2010/main" val="0"/>
@@ -89,7 +95,7 @@
                   <pic:spPr>
                     <a:xfrm>
                       <a:off x="0" y="0"/>
-                      <a:ext cx="5947671" cy="3012838"/>
+                      <a:ext cx="5941695" cy="2152650"/>
                     </a:xfrm>
                     <a:prstGeom prst="rect">
                       <a:avLst/>
@@ -110,6 +116,8 @@
       <w:r>
         <w:rPr>
           <w:rFonts w:ascii="Times New Roman" w:hAnsi="Times New Roman" w:cs="Times New Roman"/>
+          <w:b/>
+          <w:bCs/>
           <w:noProof/>
           <w:sz w:val="32"/>
           <w:szCs w:val="40"/>
@@ -134,36 +142,6 @@
         <w:rPr>
           <w:rFonts w:ascii="Times New Roman" w:hAnsi="Times New Roman" w:cs="Times New Roman"/>
           <w:noProof/>
-          <w:sz w:val="32"/>
-          <w:szCs w:val="40"/>
-          <w:lang w:val="en-US"/>
-        </w:rPr>
-      </w:pPr>
-    </w:p>
-    <w:p>
-      <w:pPr>
-        <w:rPr>
-          <w:rFonts w:ascii="Times New Roman" w:hAnsi="Times New Roman" w:cs="Times New Roman"/>
-          <w:sz w:val="32"/>
-          <w:szCs w:val="40"/>
-          <w:lang w:val="en-US"/>
-        </w:rPr>
-      </w:pPr>
-    </w:p>
-    <w:p>
-      <w:pPr>
-        <w:rPr>
-          <w:rFonts w:ascii="Times New Roman" w:hAnsi="Times New Roman" w:cs="Times New Roman"/>
-          <w:sz w:val="32"/>
-          <w:szCs w:val="40"/>
-          <w:lang w:val="en-US"/>
-        </w:rPr>
-      </w:pPr>
-    </w:p>
-    <w:p>
-      <w:pPr>
-        <w:rPr>
-          <w:rFonts w:ascii="Times New Roman" w:hAnsi="Times New Roman" w:cs="Times New Roman"/>
           <w:sz w:val="32"/>
           <w:szCs w:val="40"/>
           <w:lang w:val="en-US"/>
@@ -365,16 +343,6 @@
           <w:lang w:val="en-US"/>
         </w:rPr>
       </w:pPr>
-    </w:p>
-    <w:p>
-      <w:pPr>
-        <w:rPr>
-          <w:rFonts w:ascii="Times New Roman" w:hAnsi="Times New Roman" w:cs="Times New Roman"/>
-          <w:sz w:val="24"/>
-          <w:szCs w:val="32"/>
-          <w:lang w:val="en-US"/>
-        </w:rPr>
-      </w:pPr>
       <w:r>
         <w:rPr>
           <w:rFonts w:ascii="Times New Roman" w:hAnsi="Times New Roman" w:cs="Times New Roman"/>
@@ -412,16 +380,6 @@
           <w:lang w:val="en-US"/>
         </w:rPr>
       </w:pPr>
-    </w:p>
-    <w:p>
-      <w:pPr>
-        <w:rPr>
-          <w:rFonts w:ascii="Times New Roman" w:hAnsi="Times New Roman" w:cs="Times New Roman"/>
-          <w:sz w:val="24"/>
-          <w:szCs w:val="32"/>
-          <w:lang w:val="en-US"/>
-        </w:rPr>
-      </w:pPr>
       <w:r>
         <w:rPr>
           <w:rFonts w:ascii="Segoe UI Emoji" w:hAnsi="Segoe UI Emoji" w:cs="Segoe UI Emoji"/>
@@ -462,26 +420,197 @@
     </w:p>
     <w:p>
       <w:pPr>
-        <w:rPr>
-          <w:rFonts w:ascii="Times New Roman" w:hAnsi="Times New Roman" w:cs="Times New Roman"/>
-          <w:sz w:val="32"/>
-          <w:szCs w:val="40"/>
-          <w:lang w:val="en-US"/>
-        </w:rPr>
-      </w:pPr>
-    </w:p>
-    <w:p>
-      <w:pPr>
-        <w:rPr>
-          <w:rFonts w:ascii="Times New Roman" w:hAnsi="Times New Roman" w:cs="Times New Roman"/>
-          <w:sz w:val="32"/>
-          <w:szCs w:val="40"/>
-          <w:lang w:val="en-US"/>
-        </w:rPr>
-      </w:pPr>
-      <w:r>
-        <w:rPr>
-          <w:rFonts w:ascii="Times New Roman" w:hAnsi="Times New Roman" w:cs="Times New Roman"/>
+        <w:jc w:val="center"/>
+        <w:rPr>
+          <w:rFonts w:ascii="Times New Roman" w:hAnsi="Times New Roman" w:cs="Times New Roman"/>
+          <w:b/>
+          <w:bCs/>
+          <w:sz w:val="28"/>
+          <w:szCs w:val="36"/>
+          <w:lang w:val="en-US"/>
+        </w:rPr>
+      </w:pPr>
+      <w:r>
+        <w:rPr>
+          <w:rFonts w:ascii="Times New Roman" w:hAnsi="Times New Roman" w:cs="Times New Roman"/>
+          <w:b/>
+          <w:bCs/>
+          <w:sz w:val="28"/>
+          <w:szCs w:val="36"/>
+          <w:lang w:val="en-US"/>
+        </w:rPr>
+        <w:t>Steps to Replicate the Bug</w:t>
+      </w:r>
+    </w:p>
+    <w:p>
+      <w:pPr>
+        <w:pStyle w:val="ListParagraph"/>
+        <w:numPr>
+          <w:ilvl w:val="0"/>
+          <w:numId w:val="1"/>
+        </w:numPr>
+        <w:rPr>
+          <w:rFonts w:ascii="Times New Roman" w:hAnsi="Times New Roman" w:cs="Times New Roman"/>
+          <w:lang w:val="en-US"/>
+        </w:rPr>
+      </w:pPr>
+      <w:r>
+        <w:rPr>
+          <w:rFonts w:ascii="Times New Roman" w:hAnsi="Times New Roman" w:cs="Times New Roman"/>
+          <w:lang w:val="en-US"/>
+        </w:rPr>
+        <w:t xml:space="preserve">Log in as </w:t>
+      </w:r>
+      <w:r>
+        <w:rPr>
+          <w:rFonts w:ascii="Times New Roman" w:hAnsi="Times New Roman" w:cs="Times New Roman"/>
+          <w:lang w:val="en-US"/>
+        </w:rPr>
+        <w:t xml:space="preserve">Dean </w:t>
+      </w:r>
+    </w:p>
+    <w:p>
+      <w:pPr>
+        <w:pStyle w:val="ListParagraph"/>
+        <w:numPr>
+          <w:ilvl w:val="0"/>
+          <w:numId w:val="1"/>
+        </w:numPr>
+        <w:rPr>
+          <w:rFonts w:ascii="Times New Roman" w:hAnsi="Times New Roman" w:cs="Times New Roman"/>
+          <w:lang w:val="en-US"/>
+        </w:rPr>
+      </w:pPr>
+      <w:r>
+        <w:rPr>
+          <w:rFonts w:ascii="Times New Roman" w:hAnsi="Times New Roman" w:cs="Times New Roman"/>
+          <w:lang w:val="en-US"/>
+        </w:rPr>
+        <w:t>Select A Subject</w:t>
+      </w:r>
+      <w:r>
+        <w:rPr>
+          <w:rFonts w:ascii="Times New Roman" w:hAnsi="Times New Roman" w:cs="Times New Roman"/>
+          <w:lang w:val="en-US"/>
+        </w:rPr>
+        <w:t xml:space="preserve"> </w:t>
+      </w:r>
+    </w:p>
+    <w:p>
+      <w:pPr>
+        <w:pStyle w:val="ListParagraph"/>
+        <w:numPr>
+          <w:ilvl w:val="0"/>
+          <w:numId w:val="1"/>
+        </w:numPr>
+        <w:rPr>
+          <w:rFonts w:ascii="Times New Roman" w:hAnsi="Times New Roman" w:cs="Times New Roman"/>
+          <w:lang w:val="en-US"/>
+        </w:rPr>
+      </w:pPr>
+      <w:r>
+        <w:rPr>
+          <w:rFonts w:ascii="Times New Roman" w:hAnsi="Times New Roman" w:cs="Times New Roman"/>
+          <w:lang w:val="en-US"/>
+        </w:rPr>
+        <w:t>Add a Picture in Question</w:t>
+      </w:r>
+    </w:p>
+    <w:p>
+      <w:pPr>
+        <w:pStyle w:val="ListParagraph"/>
+        <w:numPr>
+          <w:ilvl w:val="0"/>
+          <w:numId w:val="1"/>
+        </w:numPr>
+        <w:rPr>
+          <w:rFonts w:ascii="Times New Roman" w:hAnsi="Times New Roman" w:cs="Times New Roman"/>
+          <w:lang w:val="en-US"/>
+        </w:rPr>
+      </w:pPr>
+      <w:r>
+        <w:rPr>
+          <w:rFonts w:ascii="Times New Roman" w:hAnsi="Times New Roman" w:cs="Times New Roman"/>
+          <w:lang w:val="en-US"/>
+        </w:rPr>
+        <w:t>Proceed to Choices</w:t>
+      </w:r>
+    </w:p>
+    <w:p>
+      <w:pPr>
+        <w:jc w:val="center"/>
+        <w:rPr>
+          <w:rFonts w:ascii="Times New Roman" w:hAnsi="Times New Roman" w:cs="Times New Roman"/>
+          <w:b/>
+          <w:bCs/>
+          <w:u w:val="single"/>
+          <w:lang w:val="en-US"/>
+        </w:rPr>
+      </w:pPr>
+      <w:r>
+        <w:rPr>
+          <w:rFonts w:ascii="Times New Roman" w:hAnsi="Times New Roman" w:cs="Times New Roman"/>
+          <w:b/>
+          <w:bCs/>
+          <w:u w:val="single"/>
+          <w:lang w:val="en-US"/>
+        </w:rPr>
+        <w:t>User Used</w:t>
+      </w:r>
+    </w:p>
+    <w:p>
+      <w:pPr>
+        <w:jc w:val="center"/>
+        <w:rPr>
+          <w:rFonts w:ascii="Times New Roman" w:hAnsi="Times New Roman" w:cs="Times New Roman"/>
+          <w:lang w:val="en-US"/>
+        </w:rPr>
+      </w:pPr>
+      <w:r>
+        <w:rPr>
+          <w:rFonts w:ascii="Times New Roman" w:hAnsi="Times New Roman" w:cs="Times New Roman"/>
+          <w:lang w:val="en-US"/>
+        </w:rPr>
+        <w:t>23-A-12345</w:t>
+      </w:r>
+    </w:p>
+    <w:p>
+      <w:pPr>
+        <w:jc w:val="center"/>
+        <w:rPr>
+          <w:rFonts w:ascii="Times New Roman" w:hAnsi="Times New Roman" w:cs="Times New Roman"/>
+          <w:lang w:val="en-US"/>
+        </w:rPr>
+      </w:pPr>
+      <w:r>
+        <w:rPr>
+          <w:rFonts w:ascii="Times New Roman" w:hAnsi="Times New Roman" w:cs="Times New Roman"/>
+          <w:lang w:val="en-US"/>
+        </w:rPr>
+        <w:t>12345678</w:t>
+      </w:r>
+    </w:p>
+    <w:p>
+      <w:pPr>
+        <w:pStyle w:val="ListParagraph"/>
+        <w:numPr>
+          <w:ilvl w:val="0"/>
+          <w:numId w:val="2"/>
+        </w:numPr>
+        <w:rPr>
+          <w:rFonts w:ascii="Times New Roman" w:hAnsi="Times New Roman" w:cs="Times New Roman"/>
+          <w:b/>
+          <w:bCs/>
+          <w:sz w:val="32"/>
+          <w:szCs w:val="40"/>
+          <w:lang w:val="en-US"/>
+        </w:rPr>
+      </w:pPr>
+      <w:r>
+        <w:rPr>
+          <w:rFonts w:ascii="Times New Roman" w:hAnsi="Times New Roman" w:cs="Times New Roman"/>
+          <w:b/>
+          <w:bCs/>
           <w:sz w:val="32"/>
           <w:szCs w:val="40"/>
           <w:lang w:val="en-US"/>
@@ -492,6 +621,8 @@
       <w:r>
         <w:rPr>
           <w:rFonts w:ascii="Times New Roman" w:hAnsi="Times New Roman" w:cs="Times New Roman"/>
+          <w:b/>
+          <w:bCs/>
           <w:sz w:val="32"/>
           <w:szCs w:val="40"/>
           <w:lang w:val="en-US"/>
@@ -541,7 +672,7 @@
                     <pic:cNvPicPr/>
                   </pic:nvPicPr>
                   <pic:blipFill>
-                    <a:blip r:embed="rId7">
+                    <a:blip r:embed="rId8">
                       <a:extLst>
                         <a:ext uri="{28A0092B-C50C-407E-A947-70E740481C1C}">
                           <a14:useLocalDpi xmlns:a14="http://schemas.microsoft.com/office/drawing/2010/main" val="0"/>
@@ -739,14 +870,6 @@
           <w:lang w:val="en-US"/>
         </w:rPr>
       </w:pPr>
-    </w:p>
-    <w:p>
-      <w:pPr>
-        <w:rPr>
-          <w:rFonts w:ascii="Times New Roman" w:hAnsi="Times New Roman" w:cs="Times New Roman"/>
-          <w:lang w:val="en-US"/>
-        </w:rPr>
-      </w:pPr>
       <w:r>
         <w:rPr>
           <w:rFonts w:ascii="Segoe UI Emoji" w:hAnsi="Segoe UI Emoji" w:cs="Segoe UI Emoji"/>
@@ -784,14 +907,6 @@
           <w:lang w:val="en-US"/>
         </w:rPr>
       </w:pPr>
-    </w:p>
-    <w:p>
-      <w:pPr>
-        <w:rPr>
-          <w:rFonts w:ascii="Times New Roman" w:hAnsi="Times New Roman" w:cs="Times New Roman"/>
-          <w:lang w:val="en-US"/>
-        </w:rPr>
-      </w:pPr>
       <w:r>
         <w:rPr>
           <w:rFonts w:ascii="Times New Roman" w:hAnsi="Times New Roman" w:cs="Times New Roman"/>
@@ -821,14 +936,6 @@
           <w:lang w:val="en-US"/>
         </w:rPr>
       </w:pPr>
-    </w:p>
-    <w:p>
-      <w:pPr>
-        <w:rPr>
-          <w:rFonts w:ascii="Times New Roman" w:hAnsi="Times New Roman" w:cs="Times New Roman"/>
-          <w:lang w:val="en-US"/>
-        </w:rPr>
-      </w:pPr>
       <w:r>
         <w:rPr>
           <w:rFonts w:ascii="Segoe UI Emoji" w:hAnsi="Segoe UI Emoji" w:cs="Segoe UI Emoji"/>
@@ -866,14 +973,6 @@
           <w:lang w:val="en-US"/>
         </w:rPr>
       </w:pPr>
-    </w:p>
-    <w:p>
-      <w:pPr>
-        <w:rPr>
-          <w:rFonts w:ascii="Times New Roman" w:hAnsi="Times New Roman" w:cs="Times New Roman"/>
-          <w:lang w:val="en-US"/>
-        </w:rPr>
-      </w:pPr>
       <w:r>
         <w:rPr>
           <w:rFonts w:ascii="Times New Roman" w:hAnsi="Times New Roman" w:cs="Times New Roman"/>
@@ -908,89 +1007,126 @@
           <w:rFonts w:ascii="Times New Roman" w:hAnsi="Times New Roman" w:cs="Times New Roman"/>
           <w:lang w:val="en-US"/>
         </w:rPr>
+        <w:t xml:space="preserve">Success: </w:t>
+      </w:r>
+      <w:r>
+        <w:rPr>
+          <w:rFonts w:ascii="Cambria Math" w:hAnsi="Cambria Math" w:cs="Cambria Math"/>
+          <w:lang w:val="en-US"/>
+        </w:rPr>
+        <w:t>▶</w:t>
+      </w:r>
+      <w:r>
+        <w:rPr>
+          <w:rFonts w:ascii="Times New Roman" w:hAnsi="Times New Roman" w:cs="Times New Roman"/>
+          <w:lang w:val="en-US"/>
+        </w:rPr>
+        <w:t xml:space="preserve"> Object                                                    addPracticeQuestionForm.jsx:117</w:t>
+      </w:r>
+    </w:p>
+    <w:p>
+      <w:pPr>
+        <w:rPr>
+          <w:rFonts w:ascii="Times New Roman" w:hAnsi="Times New Roman" w:cs="Times New Roman"/>
+          <w:lang w:val="en-US"/>
+        </w:rPr>
+      </w:pPr>
+      <w:r>
+        <w:rPr>
+          <w:rFonts w:ascii="Times New Roman" w:hAnsi="Times New Roman" w:cs="Times New Roman"/>
+          <w:lang w:val="en-US"/>
+        </w:rPr>
+        <w:t xml:space="preserve">Choices added successfully: </w:t>
+      </w:r>
+      <w:r>
+        <w:rPr>
+          <w:rFonts w:ascii="Cambria Math" w:hAnsi="Cambria Math" w:cs="Cambria Math"/>
+          <w:lang w:val="en-US"/>
+        </w:rPr>
+        <w:t>▶</w:t>
+      </w:r>
+      <w:r>
+        <w:rPr>
+          <w:rFonts w:ascii="Times New Roman" w:hAnsi="Times New Roman" w:cs="Times New Roman"/>
+          <w:lang w:val="en-US"/>
+        </w:rPr>
+        <w:t xml:space="preserve"> Object                                addPracticeChoiceForm.jsx:125</w:t>
+      </w:r>
+    </w:p>
+    <w:p>
+      <w:pPr>
+        <w:rPr>
+          <w:rFonts w:ascii="Times New Roman" w:hAnsi="Times New Roman" w:cs="Times New Roman"/>
+          <w:lang w:val="en-US"/>
+        </w:rPr>
+      </w:pPr>
+      <w:r>
+        <w:rPr>
+          <w:rFonts w:ascii="Times New Roman" w:hAnsi="Times New Roman" w:cs="Times New Roman"/>
+          <w:lang w:val="en-US"/>
+        </w:rPr>
+        <w:t xml:space="preserve">Fetched Questions: </w:t>
+      </w:r>
+      <w:r>
+        <w:rPr>
+          <w:rFonts w:ascii="Cambria Math" w:hAnsi="Cambria Math" w:cs="Cambria Math"/>
+          <w:lang w:val="en-US"/>
+        </w:rPr>
+        <w:t>▶</w:t>
+      </w:r>
+      <w:r>
+        <w:rPr>
+          <w:rFonts w:ascii="Times New Roman" w:hAnsi="Times New Roman" w:cs="Times New Roman"/>
+          <w:lang w:val="en-US"/>
+        </w:rPr>
+        <w:t xml:space="preserve"> Object                                          AdminDashboard.jsx:198</w:t>
+      </w:r>
+    </w:p>
+    <w:p>
+      <w:pPr>
+        <w:rPr>
+          <w:rFonts w:ascii="Times New Roman" w:hAnsi="Times New Roman" w:cs="Times New Roman"/>
+          <w:lang w:val="en-US"/>
+        </w:rPr>
+      </w:pPr>
+    </w:p>
+    <w:p>
+      <w:pPr>
+        <w:rPr>
+          <w:rFonts w:ascii="Times New Roman" w:hAnsi="Times New Roman" w:cs="Times New Roman"/>
+          <w:lang w:val="en-US"/>
+        </w:rPr>
+      </w:pPr>
+      <w:r>
+        <w:rPr>
+          <w:rFonts w:ascii="Segoe UI Emoji" w:hAnsi="Segoe UI Emoji" w:cs="Segoe UI Emoji"/>
+          <w:lang w:val="en-US"/>
+        </w:rPr>
         <w:lastRenderedPageBreak/>
-        <w:t xml:space="preserve">Success: </w:t>
-      </w:r>
-      <w:r>
-        <w:rPr>
-          <w:rFonts w:ascii="Cambria Math" w:hAnsi="Cambria Math" w:cs="Cambria Math"/>
-          <w:lang w:val="en-US"/>
-        </w:rPr>
-        <w:t>▶</w:t>
-      </w:r>
-      <w:r>
-        <w:rPr>
-          <w:rFonts w:ascii="Times New Roman" w:hAnsi="Times New Roman" w:cs="Times New Roman"/>
-          <w:lang w:val="en-US"/>
-        </w:rPr>
-        <w:t xml:space="preserve"> Object                                                    addPracticeQuestionForm.jsx:117</w:t>
-      </w:r>
-    </w:p>
-    <w:p>
-      <w:pPr>
-        <w:rPr>
-          <w:rFonts w:ascii="Times New Roman" w:hAnsi="Times New Roman" w:cs="Times New Roman"/>
-          <w:lang w:val="en-US"/>
-        </w:rPr>
-      </w:pPr>
-      <w:r>
-        <w:rPr>
-          <w:rFonts w:ascii="Times New Roman" w:hAnsi="Times New Roman" w:cs="Times New Roman"/>
-          <w:lang w:val="en-US"/>
-        </w:rPr>
-        <w:t xml:space="preserve">Choices added successfully: </w:t>
-      </w:r>
-      <w:r>
-        <w:rPr>
-          <w:rFonts w:ascii="Cambria Math" w:hAnsi="Cambria Math" w:cs="Cambria Math"/>
-          <w:lang w:val="en-US"/>
-        </w:rPr>
-        <w:t>▶</w:t>
-      </w:r>
-      <w:r>
-        <w:rPr>
-          <w:rFonts w:ascii="Times New Roman" w:hAnsi="Times New Roman" w:cs="Times New Roman"/>
-          <w:lang w:val="en-US"/>
-        </w:rPr>
-        <w:t xml:space="preserve"> Object                                addPracticeChoiceForm.jsx:125</w:t>
-      </w:r>
-    </w:p>
-    <w:p>
-      <w:pPr>
-        <w:rPr>
-          <w:rFonts w:ascii="Times New Roman" w:hAnsi="Times New Roman" w:cs="Times New Roman"/>
-          <w:lang w:val="en-US"/>
-        </w:rPr>
-      </w:pPr>
-      <w:r>
-        <w:rPr>
-          <w:rFonts w:ascii="Times New Roman" w:hAnsi="Times New Roman" w:cs="Times New Roman"/>
-          <w:lang w:val="en-US"/>
-        </w:rPr>
-        <w:t xml:space="preserve">Fetched Questions: </w:t>
-      </w:r>
-      <w:r>
-        <w:rPr>
-          <w:rFonts w:ascii="Cambria Math" w:hAnsi="Cambria Math" w:cs="Cambria Math"/>
-          <w:lang w:val="en-US"/>
-        </w:rPr>
-        <w:t>▶</w:t>
-      </w:r>
-      <w:r>
-        <w:rPr>
-          <w:rFonts w:ascii="Times New Roman" w:hAnsi="Times New Roman" w:cs="Times New Roman"/>
-          <w:lang w:val="en-US"/>
-        </w:rPr>
-        <w:t xml:space="preserve"> Object                                          AdminDashboard.jsx:198</w:t>
-      </w:r>
-    </w:p>
-    <w:p>
-      <w:pPr>
-        <w:rPr>
-          <w:rFonts w:ascii="Times New Roman" w:hAnsi="Times New Roman" w:cs="Times New Roman"/>
-          <w:lang w:val="en-US"/>
-        </w:rPr>
-      </w:pPr>
+        <w:t>❌</w:t>
+      </w:r>
+      <w:r>
+        <w:rPr>
+          <w:rFonts w:ascii="Times New Roman" w:hAnsi="Times New Roman" w:cs="Times New Roman"/>
+          <w:lang w:val="en-US"/>
+        </w:rPr>
+        <w:t xml:space="preserve"> `value` prop on `input` react-dom client.js?v=114581e2:12035  </w:t>
+      </w:r>
+    </w:p>
+    <w:p>
+      <w:pPr>
+        <w:rPr>
+          <w:rFonts w:ascii="Times New Roman" w:hAnsi="Times New Roman" w:cs="Times New Roman"/>
+          <w:lang w:val="en-US"/>
+        </w:rPr>
+      </w:pPr>
+      <w:r>
+        <w:rPr>
+          <w:rFonts w:ascii="Times New Roman" w:hAnsi="Times New Roman" w:cs="Times New Roman"/>
+          <w:lang w:val="en-US"/>
+        </w:rPr>
+        <w:t>should not be null. Consider using an empty string to clear the component or `undefined` for uncontrolled components.</w:t>
+      </w:r>
     </w:p>
     <w:p>
       <w:pPr>
@@ -1004,51 +1140,6 @@
           <w:rFonts w:ascii="Segoe UI Emoji" w:hAnsi="Segoe UI Emoji" w:cs="Segoe UI Emoji"/>
           <w:lang w:val="en-US"/>
         </w:rPr>
-        <w:t>❌</w:t>
-      </w:r>
-      <w:r>
-        <w:rPr>
-          <w:rFonts w:ascii="Times New Roman" w:hAnsi="Times New Roman" w:cs="Times New Roman"/>
-          <w:lang w:val="en-US"/>
-        </w:rPr>
-        <w:t xml:space="preserve"> `value` prop on `input` react-dom client.js?v=114581e2:12035  </w:t>
-      </w:r>
-    </w:p>
-    <w:p>
-      <w:pPr>
-        <w:rPr>
-          <w:rFonts w:ascii="Times New Roman" w:hAnsi="Times New Roman" w:cs="Times New Roman"/>
-          <w:lang w:val="en-US"/>
-        </w:rPr>
-      </w:pPr>
-      <w:r>
-        <w:rPr>
-          <w:rFonts w:ascii="Times New Roman" w:hAnsi="Times New Roman" w:cs="Times New Roman"/>
-          <w:lang w:val="en-US"/>
-        </w:rPr>
-        <w:t>should not be null. Consider using an empty string to clear the component or `undefined` for uncontrolled components.</w:t>
-      </w:r>
-    </w:p>
-    <w:p>
-      <w:pPr>
-        <w:rPr>
-          <w:rFonts w:ascii="Times New Roman" w:hAnsi="Times New Roman" w:cs="Times New Roman"/>
-          <w:lang w:val="en-US"/>
-        </w:rPr>
-      </w:pPr>
-    </w:p>
-    <w:p>
-      <w:pPr>
-        <w:rPr>
-          <w:rFonts w:ascii="Times New Roman" w:hAnsi="Times New Roman" w:cs="Times New Roman"/>
-          <w:lang w:val="en-US"/>
-        </w:rPr>
-      </w:pPr>
-      <w:r>
-        <w:rPr>
-          <w:rFonts w:ascii="Segoe UI Emoji" w:hAnsi="Segoe UI Emoji" w:cs="Segoe UI Emoji"/>
-          <w:lang w:val="en-US"/>
-        </w:rPr>
         <w:t>⚠️</w:t>
       </w:r>
       <w:r>
@@ -1071,8 +1162,274 @@
           <w:rFonts w:ascii="Times New Roman" w:hAnsi="Times New Roman" w:cs="Times New Roman"/>
           <w:lang w:val="en-US"/>
         </w:rPr>
-        <w:t>This request was automatically upgraded to HTTPS. For more information see https://blog.chromium.org/2019/10/no-more-mixed-messages-about-https.html</w:t>
-      </w:r>
+        <w:t xml:space="preserve">This request was automatically upgraded to HTTPS. For more information see </w:t>
+      </w:r>
+      <w:hyperlink r:id="rId9" w:history="1">
+        <w:r>
+          <w:rPr>
+            <w:rStyle w:val="Hyperlink"/>
+            <w:rFonts w:ascii="Times New Roman" w:hAnsi="Times New Roman" w:cs="Times New Roman"/>
+            <w:lang w:val="en-US"/>
+          </w:rPr>
+          <w:t>https://blog.chromium.org/2019/10/no-more-mixed-messages-about-https.html</w:t>
+        </w:r>
+      </w:hyperlink>
+    </w:p>
+    <w:p>
+      <w:pPr>
+        <w:jc w:val="center"/>
+        <w:rPr>
+          <w:rFonts w:ascii="Times New Roman" w:hAnsi="Times New Roman" w:cs="Times New Roman"/>
+          <w:b/>
+          <w:bCs/>
+          <w:sz w:val="28"/>
+          <w:szCs w:val="36"/>
+          <w:lang w:val="en-US"/>
+        </w:rPr>
+      </w:pPr>
+      <w:r>
+        <w:rPr>
+          <w:rFonts w:ascii="Times New Roman" w:hAnsi="Times New Roman" w:cs="Times New Roman"/>
+          <w:b/>
+          <w:bCs/>
+          <w:sz w:val="28"/>
+          <w:szCs w:val="36"/>
+          <w:lang w:val="en-US"/>
+        </w:rPr>
+        <w:t>Steps to Replicate the Bug</w:t>
+      </w:r>
+    </w:p>
+    <w:p>
+      <w:pPr>
+        <w:pStyle w:val="ListParagraph"/>
+        <w:numPr>
+          <w:ilvl w:val="0"/>
+          <w:numId w:val="1"/>
+        </w:numPr>
+        <w:rPr>
+          <w:rFonts w:ascii="Times New Roman" w:hAnsi="Times New Roman" w:cs="Times New Roman"/>
+          <w:lang w:val="en-US"/>
+        </w:rPr>
+      </w:pPr>
+      <w:r>
+        <w:rPr>
+          <w:rFonts w:ascii="Times New Roman" w:hAnsi="Times New Roman" w:cs="Times New Roman"/>
+          <w:lang w:val="en-US"/>
+        </w:rPr>
+        <w:t xml:space="preserve">Log in as </w:t>
+      </w:r>
+      <w:r>
+        <w:rPr>
+          <w:rFonts w:ascii="Times New Roman" w:hAnsi="Times New Roman" w:cs="Times New Roman"/>
+          <w:lang w:val="en-US"/>
+        </w:rPr>
+        <w:t xml:space="preserve">Dean </w:t>
+      </w:r>
+    </w:p>
+    <w:p>
+      <w:pPr>
+        <w:pStyle w:val="ListParagraph"/>
+        <w:numPr>
+          <w:ilvl w:val="0"/>
+          <w:numId w:val="1"/>
+        </w:numPr>
+        <w:rPr>
+          <w:rFonts w:ascii="Times New Roman" w:hAnsi="Times New Roman" w:cs="Times New Roman"/>
+          <w:lang w:val="en-US"/>
+        </w:rPr>
+      </w:pPr>
+      <w:r>
+        <w:rPr>
+          <w:rFonts w:ascii="Times New Roman" w:hAnsi="Times New Roman" w:cs="Times New Roman"/>
+          <w:lang w:val="en-US"/>
+        </w:rPr>
+        <w:t>Select A Subject</w:t>
+      </w:r>
+      <w:r>
+        <w:rPr>
+          <w:rFonts w:ascii="Times New Roman" w:hAnsi="Times New Roman" w:cs="Times New Roman"/>
+          <w:lang w:val="en-US"/>
+        </w:rPr>
+        <w:t xml:space="preserve"> </w:t>
+      </w:r>
+    </w:p>
+    <w:p>
+      <w:pPr>
+        <w:pStyle w:val="ListParagraph"/>
+        <w:numPr>
+          <w:ilvl w:val="0"/>
+          <w:numId w:val="1"/>
+        </w:numPr>
+        <w:rPr>
+          <w:rFonts w:ascii="Times New Roman" w:hAnsi="Times New Roman" w:cs="Times New Roman"/>
+          <w:lang w:val="en-US"/>
+        </w:rPr>
+      </w:pPr>
+      <w:r>
+        <w:rPr>
+          <w:rFonts w:ascii="Times New Roman" w:hAnsi="Times New Roman" w:cs="Times New Roman"/>
+          <w:lang w:val="en-US"/>
+        </w:rPr>
+        <w:t>Add a Question</w:t>
+      </w:r>
+    </w:p>
+    <w:p>
+      <w:pPr>
+        <w:pStyle w:val="ListParagraph"/>
+        <w:numPr>
+          <w:ilvl w:val="0"/>
+          <w:numId w:val="1"/>
+        </w:numPr>
+        <w:rPr>
+          <w:rFonts w:ascii="Times New Roman" w:hAnsi="Times New Roman" w:cs="Times New Roman"/>
+          <w:lang w:val="en-US"/>
+        </w:rPr>
+      </w:pPr>
+      <w:r>
+        <w:rPr>
+          <w:rFonts w:ascii="Times New Roman" w:hAnsi="Times New Roman" w:cs="Times New Roman"/>
+          <w:lang w:val="en-US"/>
+        </w:rPr>
+        <w:t>Proceed to Choices</w:t>
+      </w:r>
+    </w:p>
+    <w:p>
+      <w:pPr>
+        <w:pStyle w:val="ListParagraph"/>
+        <w:numPr>
+          <w:ilvl w:val="0"/>
+          <w:numId w:val="1"/>
+        </w:numPr>
+        <w:rPr>
+          <w:rFonts w:ascii="Times New Roman" w:hAnsi="Times New Roman" w:cs="Times New Roman"/>
+          <w:lang w:val="en-US"/>
+        </w:rPr>
+      </w:pPr>
+      <w:r>
+        <w:rPr>
+          <w:rFonts w:ascii="Times New Roman" w:hAnsi="Times New Roman" w:cs="Times New Roman"/>
+          <w:lang w:val="en-US"/>
+        </w:rPr>
+        <w:t>Add an Image in choices</w:t>
+      </w:r>
+    </w:p>
+    <w:p>
+      <w:pPr>
+        <w:pStyle w:val="ListParagraph"/>
+        <w:numPr>
+          <w:ilvl w:val="0"/>
+          <w:numId w:val="1"/>
+        </w:numPr>
+        <w:rPr>
+          <w:rFonts w:ascii="Times New Roman" w:hAnsi="Times New Roman" w:cs="Times New Roman"/>
+          <w:lang w:val="en-US"/>
+        </w:rPr>
+      </w:pPr>
+      <w:r>
+        <w:rPr>
+          <w:rFonts w:ascii="Times New Roman" w:hAnsi="Times New Roman" w:cs="Times New Roman"/>
+          <w:lang w:val="en-US"/>
+        </w:rPr>
+        <w:t>Add the Question</w:t>
+      </w:r>
+    </w:p>
+    <w:p>
+      <w:pPr>
+        <w:pStyle w:val="ListParagraph"/>
+        <w:numPr>
+          <w:ilvl w:val="0"/>
+          <w:numId w:val="1"/>
+        </w:numPr>
+        <w:rPr>
+          <w:rFonts w:ascii="Times New Roman" w:hAnsi="Times New Roman" w:cs="Times New Roman"/>
+          <w:lang w:val="en-US"/>
+        </w:rPr>
+      </w:pPr>
+      <w:r>
+        <w:rPr>
+          <w:rFonts w:ascii="Times New Roman" w:hAnsi="Times New Roman" w:cs="Times New Roman"/>
+          <w:lang w:val="en-US"/>
+        </w:rPr>
+        <w:t>Go to the Pending</w:t>
+      </w:r>
+    </w:p>
+    <w:p>
+      <w:pPr>
+        <w:pStyle w:val="ListParagraph"/>
+        <w:jc w:val="center"/>
+        <w:rPr>
+          <w:rFonts w:ascii="Times New Roman" w:hAnsi="Times New Roman" w:cs="Times New Roman"/>
+          <w:b/>
+          <w:bCs/>
+          <w:u w:val="single"/>
+          <w:lang w:val="en-US"/>
+        </w:rPr>
+      </w:pPr>
+      <w:r>
+        <w:rPr>
+          <w:rFonts w:ascii="Times New Roman" w:hAnsi="Times New Roman" w:cs="Times New Roman"/>
+          <w:b/>
+          <w:bCs/>
+          <w:u w:val="single"/>
+          <w:lang w:val="en-US"/>
+        </w:rPr>
+        <w:t>User Used</w:t>
+      </w:r>
+    </w:p>
+    <w:p>
+      <w:pPr>
+        <w:pStyle w:val="ListParagraph"/>
+        <w:jc w:val="center"/>
+        <w:rPr>
+          <w:rFonts w:ascii="Times New Roman" w:hAnsi="Times New Roman" w:cs="Times New Roman"/>
+          <w:b/>
+          <w:bCs/>
+          <w:u w:val="single"/>
+          <w:lang w:val="en-US"/>
+        </w:rPr>
+      </w:pPr>
+    </w:p>
+    <w:p>
+      <w:pPr>
+        <w:pStyle w:val="ListParagraph"/>
+        <w:jc w:val="center"/>
+        <w:rPr>
+          <w:rFonts w:ascii="Times New Roman" w:hAnsi="Times New Roman" w:cs="Times New Roman"/>
+          <w:lang w:val="en-US"/>
+        </w:rPr>
+      </w:pPr>
+      <w:r>
+        <w:rPr>
+          <w:rFonts w:ascii="Times New Roman" w:hAnsi="Times New Roman" w:cs="Times New Roman"/>
+          <w:lang w:val="en-US"/>
+        </w:rPr>
+        <w:t>23-A-12345</w:t>
+      </w:r>
+    </w:p>
+    <w:p>
+      <w:pPr>
+        <w:pStyle w:val="ListParagraph"/>
+        <w:jc w:val="center"/>
+        <w:rPr>
+          <w:rFonts w:ascii="Times New Roman" w:hAnsi="Times New Roman" w:cs="Times New Roman"/>
+          <w:lang w:val="en-US"/>
+        </w:rPr>
+      </w:pPr>
+      <w:r>
+        <w:rPr>
+          <w:rFonts w:ascii="Times New Roman" w:hAnsi="Times New Roman" w:cs="Times New Roman"/>
+          <w:lang w:val="en-US"/>
+        </w:rPr>
+        <w:t>12345678</w:t>
+      </w:r>
+    </w:p>
+    <w:p>
+      <w:pPr>
+        <w:rPr>
+          <w:rFonts w:ascii="Times New Roman" w:hAnsi="Times New Roman" w:cs="Times New Roman"/>
+          <w:lang w:val="en-US"/>
+        </w:rPr>
+      </w:pPr>
     </w:p>
     <w:sectPr>
       <w:pgSz w:w="12240" w:h="15840"/>
@@ -1132,6 +1489,218 @@
     </w:p>
   </w:footnote>
 </w:footnotes>
+</file>
+
+<file path=word/numbering.xml><?xml version="1.0" encoding="utf-8"?>
+<w:numbering xmlns:wpc="http://schemas.microsoft.com/office/word/2010/wordprocessingCanvas" xmlns:cx="http://schemas.microsoft.com/office/drawing/2014/chartex" xmlns:cx1="http://schemas.microsoft.com/office/drawing/2015/9/8/chartex" xmlns:cx2="http://schemas.microsoft.com/office/drawing/2015/10/21/chartex" xmlns:cx3="http://schemas.microsoft.com/office/drawing/2016/5/9/chartex" xmlns:cx4="http://schemas.microsoft.com/office/drawing/2016/5/10/chartex" xmlns:cx5="http://schemas.microsoft.com/office/drawing/2016/5/11/chartex" xmlns:cx6="http://schemas.microsoft.com/office/drawing/2016/5/12/chartex" xmlns:cx7="http://schemas.microsoft.com/office/drawing/2016/5/13/chartex" xmlns:cx8="http://schemas.microsoft.com/office/drawing/2016/5/14/chartex" xmlns:mc="http://schemas.openxmlformats.org/markup-compatibility/2006" xmlns:aink="http://schemas.microsoft.com/office/drawing/2016/ink" xmlns:am3d="http://schemas.microsoft.com/office/drawing/2017/model3d" xmlns:o="urn:schemas-microsoft-com:office:office" xmlns:oel="http://schemas.microsoft.com/office/2019/extlst" xmlns:r="http://schemas.openxmlformats.org/officeDocument/2006/relationships" xmlns:m="http://schemas.openxmlformats.org/officeDocument/2006/math" xmlns:v="urn:schemas-microsoft-com:vml" xmlns:wp14="http://schemas.microsoft.com/office/word/2010/wordprocessingDrawing" xmlns:wp="http://schemas.openxmlformats.org/drawingml/2006/wordprocessingDrawing" xmlns:w10="urn:schemas-microsoft-com:office:word" xmlns:w="http://schemas.openxmlformats.org/wordprocessingml/2006/main" xmlns:w14="http://schemas.microsoft.com/office/word/2010/wordml" xmlns:w15="http://schemas.microsoft.com/office/word/2012/wordml" xmlns:w16cex="http://schemas.microsoft.com/office/word/2018/wordml/cex" xmlns:w16cid="http://schemas.microsoft.com/office/word/2016/wordml/cid" xmlns:w16="http://schemas.microsoft.com/office/word/2018/wordml" xmlns:w16sdtdh="http://schemas.microsoft.com/office/word/2020/wordml/sdtdatahash" xmlns:w16se="http://schemas.microsoft.com/office/word/2015/wordml/symex" xmlns:wpg="http://schemas.microsoft.com/office/word/2010/wordprocessingGroup" xmlns:wpi="http://schemas.microsoft.com/office/word/2010/wordprocessingInk" xmlns:wne="http://schemas.microsoft.com/office/word/2006/wordml" xmlns:wps="http://schemas.microsoft.com/office/word/2010/wordprocessingShape" mc:Ignorable="w14 w15 w16se w16cid w16 w16cex w16sdtdh wp14">
+  <w:abstractNum w:abstractNumId="0" w15:restartNumberingAfterBreak="0">
+    <w:nsid w:val="2C6264B8"/>
+    <w:multiLevelType w:val="hybridMultilevel"/>
+    <w:tmpl w:val="4748204E"/>
+    <w:lvl w:ilvl="0" w:tplc="DB828950">
+      <w:numFmt w:val="bullet"/>
+      <w:lvlText w:val="-"/>
+      <w:lvlJc w:val="left"/>
+      <w:pPr>
+        <w:ind w:left="720" w:hanging="360"/>
+      </w:pPr>
+      <w:rPr>
+        <w:rFonts w:ascii="Calibri" w:eastAsiaTheme="minorEastAsia" w:hAnsi="Calibri" w:cs="Calibri" w:hint="default"/>
+      </w:rPr>
+    </w:lvl>
+    <w:lvl w:ilvl="1" w:tplc="34090003" w:tentative="1">
+      <w:start w:val="1"/>
+      <w:numFmt w:val="bullet"/>
+      <w:lvlText w:val="o"/>
+      <w:lvlJc w:val="left"/>
+      <w:pPr>
+        <w:ind w:left="1440" w:hanging="360"/>
+      </w:pPr>
+      <w:rPr>
+        <w:rFonts w:ascii="Courier New" w:hAnsi="Courier New" w:cs="Courier New" w:hint="default"/>
+      </w:rPr>
+    </w:lvl>
+    <w:lvl w:ilvl="2" w:tplc="34090005" w:tentative="1">
+      <w:start w:val="1"/>
+      <w:numFmt w:val="bullet"/>
+      <w:lvlText w:val=""/>
+      <w:lvlJc w:val="left"/>
+      <w:pPr>
+        <w:ind w:left="2160" w:hanging="360"/>
+      </w:pPr>
+      <w:rPr>
+        <w:rFonts w:ascii="Wingdings" w:hAnsi="Wingdings" w:hint="default"/>
+      </w:rPr>
+    </w:lvl>
+    <w:lvl w:ilvl="3" w:tplc="34090001" w:tentative="1">
+      <w:start w:val="1"/>
+      <w:numFmt w:val="bullet"/>
+      <w:lvlText w:val=""/>
+      <w:lvlJc w:val="left"/>
+      <w:pPr>
+        <w:ind w:left="2880" w:hanging="360"/>
+      </w:pPr>
+      <w:rPr>
+        <w:rFonts w:ascii="Symbol" w:hAnsi="Symbol" w:hint="default"/>
+      </w:rPr>
+    </w:lvl>
+    <w:lvl w:ilvl="4" w:tplc="34090003" w:tentative="1">
+      <w:start w:val="1"/>
+      <w:numFmt w:val="bullet"/>
+      <w:lvlText w:val="o"/>
+      <w:lvlJc w:val="left"/>
+      <w:pPr>
+        <w:ind w:left="3600" w:hanging="360"/>
+      </w:pPr>
+      <w:rPr>
+        <w:rFonts w:ascii="Courier New" w:hAnsi="Courier New" w:cs="Courier New" w:hint="default"/>
+      </w:rPr>
+    </w:lvl>
+    <w:lvl w:ilvl="5" w:tplc="34090005" w:tentative="1">
+      <w:start w:val="1"/>
+      <w:numFmt w:val="bullet"/>
+      <w:lvlText w:val=""/>
+      <w:lvlJc w:val="left"/>
+      <w:pPr>
+        <w:ind w:left="4320" w:hanging="360"/>
+      </w:pPr>
+      <w:rPr>
+        <w:rFonts w:ascii="Wingdings" w:hAnsi="Wingdings" w:hint="default"/>
+      </w:rPr>
+    </w:lvl>
+    <w:lvl w:ilvl="6" w:tplc="34090001" w:tentative="1">
+      <w:start w:val="1"/>
+      <w:numFmt w:val="bullet"/>
+      <w:lvlText w:val=""/>
+      <w:lvlJc w:val="left"/>
+      <w:pPr>
+        <w:ind w:left="5040" w:hanging="360"/>
+      </w:pPr>
+      <w:rPr>
+        <w:rFonts w:ascii="Symbol" w:hAnsi="Symbol" w:hint="default"/>
+      </w:rPr>
+    </w:lvl>
+    <w:lvl w:ilvl="7" w:tplc="34090003" w:tentative="1">
+      <w:start w:val="1"/>
+      <w:numFmt w:val="bullet"/>
+      <w:lvlText w:val="o"/>
+      <w:lvlJc w:val="left"/>
+      <w:pPr>
+        <w:ind w:left="5760" w:hanging="360"/>
+      </w:pPr>
+      <w:rPr>
+        <w:rFonts w:ascii="Courier New" w:hAnsi="Courier New" w:cs="Courier New" w:hint="default"/>
+      </w:rPr>
+    </w:lvl>
+    <w:lvl w:ilvl="8" w:tplc="34090005" w:tentative="1">
+      <w:start w:val="1"/>
+      <w:numFmt w:val="bullet"/>
+      <w:lvlText w:val=""/>
+      <w:lvlJc w:val="left"/>
+      <w:pPr>
+        <w:ind w:left="6480" w:hanging="360"/>
+      </w:pPr>
+      <w:rPr>
+        <w:rFonts w:ascii="Wingdings" w:hAnsi="Wingdings" w:hint="default"/>
+      </w:rPr>
+    </w:lvl>
+  </w:abstractNum>
+  <w:abstractNum w:abstractNumId="1" w15:restartNumberingAfterBreak="0">
+    <w:nsid w:val="77640F27"/>
+    <w:multiLevelType w:val="hybridMultilevel"/>
+    <w:tmpl w:val="78B2C924"/>
+    <w:lvl w:ilvl="0" w:tplc="3409000F">
+      <w:start w:val="1"/>
+      <w:numFmt w:val="decimal"/>
+      <w:lvlText w:val="%1."/>
+      <w:lvlJc w:val="left"/>
+      <w:pPr>
+        <w:ind w:left="720" w:hanging="360"/>
+      </w:pPr>
+      <w:rPr>
+        <w:rFonts w:hint="default"/>
+      </w:rPr>
+    </w:lvl>
+    <w:lvl w:ilvl="1" w:tplc="34090019" w:tentative="1">
+      <w:start w:val="1"/>
+      <w:numFmt w:val="lowerLetter"/>
+      <w:lvlText w:val="%2."/>
+      <w:lvlJc w:val="left"/>
+      <w:pPr>
+        <w:ind w:left="1440" w:hanging="360"/>
+      </w:pPr>
+    </w:lvl>
+    <w:lvl w:ilvl="2" w:tplc="3409001B" w:tentative="1">
+      <w:start w:val="1"/>
+      <w:numFmt w:val="lowerRoman"/>
+      <w:lvlText w:val="%3."/>
+      <w:lvlJc w:val="right"/>
+      <w:pPr>
+        <w:ind w:left="2160" w:hanging="180"/>
+      </w:pPr>
+    </w:lvl>
+    <w:lvl w:ilvl="3" w:tplc="3409000F" w:tentative="1">
+      <w:start w:val="1"/>
+      <w:numFmt w:val="decimal"/>
+      <w:lvlText w:val="%4."/>
+      <w:lvlJc w:val="left"/>
+      <w:pPr>
+        <w:ind w:left="2880" w:hanging="360"/>
+      </w:pPr>
+    </w:lvl>
+    <w:lvl w:ilvl="4" w:tplc="34090019" w:tentative="1">
+      <w:start w:val="1"/>
+      <w:numFmt w:val="lowerLetter"/>
+      <w:lvlText w:val="%5."/>
+      <w:lvlJc w:val="left"/>
+      <w:pPr>
+        <w:ind w:left="3600" w:hanging="360"/>
+      </w:pPr>
+    </w:lvl>
+    <w:lvl w:ilvl="5" w:tplc="3409001B" w:tentative="1">
+      <w:start w:val="1"/>
+      <w:numFmt w:val="lowerRoman"/>
+      <w:lvlText w:val="%6."/>
+      <w:lvlJc w:val="right"/>
+      <w:pPr>
+        <w:ind w:left="4320" w:hanging="180"/>
+      </w:pPr>
+    </w:lvl>
+    <w:lvl w:ilvl="6" w:tplc="3409000F" w:tentative="1">
+      <w:start w:val="1"/>
+      <w:numFmt w:val="decimal"/>
+      <w:lvlText w:val="%7."/>
+      <w:lvlJc w:val="left"/>
+      <w:pPr>
+        <w:ind w:left="5040" w:hanging="360"/>
+      </w:pPr>
+    </w:lvl>
+    <w:lvl w:ilvl="7" w:tplc="34090019" w:tentative="1">
+      <w:start w:val="1"/>
+      <w:numFmt w:val="lowerLetter"/>
+      <w:lvlText w:val="%8."/>
+      <w:lvlJc w:val="left"/>
+      <w:pPr>
+        <w:ind w:left="5760" w:hanging="360"/>
+      </w:pPr>
+    </w:lvl>
+    <w:lvl w:ilvl="8" w:tplc="3409001B" w:tentative="1">
+      <w:start w:val="1"/>
+      <w:numFmt w:val="lowerRoman"/>
+      <w:lvlText w:val="%9."/>
+      <w:lvlJc w:val="right"/>
+      <w:pPr>
+        <w:ind w:left="6480" w:hanging="180"/>
+      </w:pPr>
+    </w:lvl>
+  </w:abstractNum>
+  <w:num w:numId="1" w16cid:durableId="1018770875">
+    <w:abstractNumId w:val="0"/>
+  </w:num>
+  <w:num w:numId="2" w16cid:durableId="1297956699">
+    <w:abstractNumId w:val="1"/>
+  </w:num>
+</w:numbering>
 </file>
 
 <file path=word/styles.xml><?xml version="1.0" encoding="utf-8"?>
@@ -1606,6 +2175,40 @@
     <w:uiPriority w:val="99"/>
     <w:rsid w:val="004B095E"/>
   </w:style>
+  <w:style w:type="paragraph" w:styleId="ListParagraph">
+    <w:name w:val="List Paragraph"/>
+    <w:basedOn w:val="Normal"/>
+    <w:uiPriority w:val="34"/>
+    <w:qFormat/>
+    <w:rsid w:val="00177428"/>
+    <w:pPr>
+      <w:ind w:left="720"/>
+      <w:contextualSpacing/>
+    </w:pPr>
+  </w:style>
+  <w:style w:type="character" w:styleId="Hyperlink">
+    <w:name w:val="Hyperlink"/>
+    <w:basedOn w:val="DefaultParagraphFont"/>
+    <w:uiPriority w:val="99"/>
+    <w:unhideWhenUsed/>
+    <w:rsid w:val="00177428"/>
+    <w:rPr>
+      <w:color w:val="0563C1" w:themeColor="hyperlink"/>
+      <w:u w:val="single"/>
+    </w:rPr>
+  </w:style>
+  <w:style w:type="character" w:styleId="UnresolvedMention">
+    <w:name w:val="Unresolved Mention"/>
+    <w:basedOn w:val="DefaultParagraphFont"/>
+    <w:uiPriority w:val="99"/>
+    <w:semiHidden/>
+    <w:unhideWhenUsed/>
+    <w:rsid w:val="00177428"/>
+    <w:rPr>
+      <w:color w:val="605E5C"/>
+      <w:shd w:val="clear" w:color="auto" w:fill="E1DFDD"/>
+    </w:rPr>
+  </w:style>
 </w:styles>
 </file>
 

</xml_diff>